<commit_message>
nome do sistema legado
</commit_message>
<xml_diff>
--- a/Geral/Impacta-es13-gen-Referencias.docx
+++ b/Geral/Impacta-es13-gen-Referencias.docx
@@ -337,9 +337,6 @@
               <w:pStyle w:val="ItensCabealhoeRodap"/>
               <w:spacing w:before="0"/>
             </w:pPr>
-            <w:r>
-              <w:t>1.0</w:t>
-            </w:r>
           </w:p>
         </w:tc>
         <w:tc>
@@ -357,9 +354,6 @@
               <w:pStyle w:val="ItensCabealhoeRodap"/>
               <w:spacing w:before="0"/>
             </w:pPr>
-            <w:r>
-              <w:t>22/08/2016</w:t>
-            </w:r>
           </w:p>
         </w:tc>
       </w:tr>
@@ -419,9 +413,6 @@
               <w:pStyle w:val="ItensCabealhoeRodap"/>
               <w:spacing w:before="0"/>
             </w:pPr>
-            <w:r>
-              <w:t>1.0</w:t>
-            </w:r>
           </w:p>
         </w:tc>
         <w:tc>
@@ -439,9 +430,82 @@
               <w:pStyle w:val="ItensCabealhoeRodap"/>
               <w:spacing w:before="0"/>
             </w:pPr>
+          </w:p>
+        </w:tc>
+      </w:tr>
+      <w:tr>
+        <w:trPr>
+          <w:trHeight w:val="256"/>
+        </w:trPr>
+        <w:tc>
+          <w:tcPr>
+            <w:tcW w:w="2098" w:type="pct"/>
+            <w:tcBorders>
+              <w:top w:val="nil"/>
+              <w:left w:val="nil"/>
+              <w:bottom w:val="nil"/>
+              <w:right w:val="nil"/>
+            </w:tcBorders>
+          </w:tcPr>
+          <w:p>
+            <w:pPr>
+              <w:pStyle w:val="ItensCabealhoeRodap"/>
+              <w:spacing w:before="0"/>
+            </w:pPr>
             <w:r>
-              <w:t>22/08/2016</w:t>
+              <w:t>José Luiz</w:t>
             </w:r>
+          </w:p>
+        </w:tc>
+        <w:tc>
+          <w:tcPr>
+            <w:tcW w:w="2003" w:type="pct"/>
+            <w:tcBorders>
+              <w:top w:val="nil"/>
+              <w:left w:val="nil"/>
+              <w:bottom w:val="nil"/>
+              <w:right w:val="nil"/>
+            </w:tcBorders>
+          </w:tcPr>
+          <w:p>
+            <w:pPr>
+              <w:pStyle w:val="ItensCabealhoeRodap"/>
+              <w:spacing w:before="0"/>
+            </w:pPr>
+          </w:p>
+        </w:tc>
+        <w:tc>
+          <w:tcPr>
+            <w:tcW w:w="356" w:type="pct"/>
+            <w:tcBorders>
+              <w:top w:val="nil"/>
+              <w:left w:val="nil"/>
+              <w:bottom w:val="nil"/>
+              <w:right w:val="nil"/>
+            </w:tcBorders>
+          </w:tcPr>
+          <w:p>
+            <w:pPr>
+              <w:pStyle w:val="ItensCabealhoeRodap"/>
+              <w:spacing w:before="0"/>
+            </w:pPr>
+          </w:p>
+        </w:tc>
+        <w:tc>
+          <w:tcPr>
+            <w:tcW w:w="543" w:type="pct"/>
+            <w:tcBorders>
+              <w:top w:val="nil"/>
+              <w:left w:val="nil"/>
+              <w:bottom w:val="nil"/>
+              <w:right w:val="nil"/>
+            </w:tcBorders>
+          </w:tcPr>
+          <w:p>
+            <w:pPr>
+              <w:pStyle w:val="ItensCabealhoeRodap"/>
+              <w:spacing w:before="0"/>
+            </w:pPr>
           </w:p>
         </w:tc>
       </w:tr>
@@ -527,6 +591,11 @@
       <w:r>
         <w:t>Sistema legado</w:t>
       </w:r>
+      <w:r>
+        <w:t xml:space="preserve"> - ANR Sistemas</w:t>
+      </w:r>
+      <w:bookmarkStart w:id="0" w:name="_GoBack"/>
+      <w:bookmarkEnd w:id="0"/>
     </w:p>
     <w:p>
       <w:pPr>
@@ -565,10 +634,7 @@
     <w:p/>
     <w:p/>
     <w:p/>
-    <w:p>
-      <w:bookmarkStart w:id="0" w:name="_GoBack"/>
-      <w:bookmarkEnd w:id="0"/>
-    </w:p>
+    <w:p/>
     <w:p/>
     <w:p/>
     <w:p/>
@@ -749,6 +815,7 @@
                 <w:i/>
                 <w:lang w:val="pt-BR"/>
               </w:rPr>
+              <w:lastRenderedPageBreak/>
               <w:t>Nota:</w:t>
             </w:r>
             <w:r>
@@ -4613,7 +4680,7 @@
 </file>
 
 <file path=customXml/itemProps1.xml><?xml version="1.0" encoding="utf-8"?>
-<ds:datastoreItem xmlns:ds="http://schemas.openxmlformats.org/officeDocument/2006/customXml" ds:itemID="{C6F51461-4565-4132-A7C2-483869303BC9}">
+<ds:datastoreItem xmlns:ds="http://schemas.openxmlformats.org/officeDocument/2006/customXml" ds:itemID="{ECB95E2B-3AD7-4F0D-8E0E-6B1BC36CA548}">
   <ds:schemaRefs>
     <ds:schemaRef ds:uri="http://schemas.openxmlformats.org/officeDocument/2006/bibliography"/>
   </ds:schemaRefs>

</xml_diff>